<commit_message>
Added fractal terrain and some mediator+interface code
</commit_message>
<xml_diff>
--- a/Classes_in_C++/Abstract_Factory.docx
+++ b/Classes_in_C++/Abstract_Factory.docx
@@ -3,11 +3,6 @@
 <w:document xmlns:wpc="http://schemas.microsoft.com/office/word/2010/wordprocessingCanvas" xmlns:cx="http://schemas.microsoft.com/office/drawing/2014/chartex" xmlns:cx1="http://schemas.microsoft.com/office/drawing/2015/9/8/chartex" xmlns:cx2="http://schemas.microsoft.com/office/drawing/2015/10/21/chartex" xmlns:cx3="http://schemas.microsoft.com/office/drawing/2016/5/9/chartex" xmlns:cx4="http://schemas.microsoft.com/office/drawing/2016/5/10/chartex" xmlns:cx5="http://schemas.microsoft.com/office/drawing/2016/5/11/chartex" xmlns:cx6="http://schemas.microsoft.com/office/drawing/2016/5/12/chartex" xmlns:cx7="http://schemas.microsoft.com/office/drawing/2016/5/13/chartex" xmlns:cx8="http://schemas.microsoft.com/office/drawing/2016/5/14/chartex" xmlns:mc="http://schemas.openxmlformats.org/markup-compatibility/2006" xmlns:aink="http://schemas.microsoft.com/office/drawing/2016/ink" xmlns:am3d="http://schemas.microsoft.com/office/drawing/2017/model3d" xmlns:o="urn:schemas-microsoft-com:office:office" xmlns:oel="http://schemas.microsoft.com/office/2019/extlst" xmlns:r="http://schemas.openxmlformats.org/officeDocument/2006/relationships" xmlns:m="http://schemas.openxmlformats.org/officeDocument/2006/math" xmlns:v="urn:schemas-microsoft-com:vml" xmlns:wp14="http://schemas.microsoft.com/office/word/2010/wordprocessingDrawing" xmlns:wp="http://schemas.openxmlformats.org/drawingml/2006/wordprocessingDrawing" xmlns:w10="urn:schemas-microsoft-com:office:word" xmlns:w="http://schemas.openxmlformats.org/wordprocessingml/2006/main" xmlns:w14="http://schemas.microsoft.com/office/word/2010/wordml" xmlns:w15="http://schemas.microsoft.com/office/word/2012/wordml" xmlns:w16cex="http://schemas.microsoft.com/office/word/2018/wordml/cex" xmlns:w16cid="http://schemas.microsoft.com/office/word/2016/wordml/cid" xmlns:w16="http://schemas.microsoft.com/office/word/2018/wordml" xmlns:w16sdtdh="http://schemas.microsoft.com/office/word/2020/wordml/sdtdatahash" xmlns:w16se="http://schemas.microsoft.com/office/word/2015/wordml/symex" xmlns:wpg="http://schemas.microsoft.com/office/word/2010/wordprocessingGroup" xmlns:wpi="http://schemas.microsoft.com/office/word/2010/wordprocessingInk" xmlns:wne="http://schemas.microsoft.com/office/word/2006/wordml" xmlns:wps="http://schemas.microsoft.com/office/word/2010/wordprocessingShape" mc:Ignorable="w14 w15 w16se w16cid w16 w16cex w16sdtdh wp14">
   <w:body>
     <w:p>
-      <w:r>
-        <w:t>Some “words of wisdom” from Michael about classes:</w:t>
-      </w:r>
-    </w:p>
-    <w:p>
       <w:pPr>
         <w:pStyle w:val="ListParagraph"/>
         <w:numPr>
@@ -16,7 +11,7 @@
         </w:numPr>
       </w:pPr>
       <w:r>
-        <w:t>Simulate some animals in an environment, living their lives.</w:t>
+        <w:t>Abstract Factory:</w:t>
       </w:r>
     </w:p>
     <w:p>
@@ -24,11 +19,11 @@
         <w:pStyle w:val="ListParagraph"/>
         <w:numPr>
           <w:ilvl w:val="0"/>
-          <w:numId w:val="1"/>
-        </w:numPr>
-      </w:pPr>
-      <w:r>
-        <w:t xml:space="preserve">Some herbivores (plant eaters) and carnivores (meat eaters) and some plants with fruit. </w:t>
+          <w:numId w:val="2"/>
+        </w:numPr>
+      </w:pPr>
+      <w:r>
+        <w:t>Need a pure virtual interface for the classes you are going to make</w:t>
       </w:r>
     </w:p>
     <w:p>
@@ -36,11 +31,11 @@
         <w:pStyle w:val="ListParagraph"/>
         <w:numPr>
           <w:ilvl w:val="1"/>
-          <w:numId w:val="1"/>
-        </w:numPr>
-      </w:pPr>
-      <w:r>
-        <w:t>Wolf, Bear (meat eater)</w:t>
+          <w:numId w:val="2"/>
+        </w:numPr>
+      </w:pPr>
+      <w:r>
+        <w:t xml:space="preserve">All methods have “virtual” before the signature </w:t>
       </w:r>
     </w:p>
     <w:p>
@@ -48,11 +43,19 @@
         <w:pStyle w:val="ListParagraph"/>
         <w:numPr>
           <w:ilvl w:val="1"/>
-          <w:numId w:val="1"/>
-        </w:numPr>
-      </w:pPr>
-      <w:r>
-        <w:t>Rabbit, Salmon (fish) (plant eater)</w:t>
+          <w:numId w:val="2"/>
+        </w:numPr>
+      </w:pPr>
+      <w:r>
+        <w:t>They all have “= 0” (</w:t>
+      </w:r>
+      <w:proofErr w:type="gramStart"/>
+      <w:r>
+        <w:t>i.e.</w:t>
+      </w:r>
+      <w:proofErr w:type="gramEnd"/>
+      <w:r>
+        <w:t xml:space="preserve"> a “virtual” function)</w:t>
       </w:r>
     </w:p>
     <w:p>
@@ -60,11 +63,11 @@
         <w:pStyle w:val="ListParagraph"/>
         <w:numPr>
           <w:ilvl w:val="1"/>
-          <w:numId w:val="1"/>
-        </w:numPr>
-      </w:pPr>
-      <w:r>
-        <w:t>Carrots (fruit)</w:t>
+          <w:numId w:val="2"/>
+        </w:numPr>
+      </w:pPr>
+      <w:r>
+        <w:t>BOTH of those make it a “pure virtual” class or an “interface” class</w:t>
       </w:r>
     </w:p>
     <w:p>
@@ -72,16 +75,35 @@
         <w:pStyle w:val="ListParagraph"/>
         <w:numPr>
           <w:ilvl w:val="0"/>
-          <w:numId w:val="1"/>
-        </w:numPr>
-      </w:pPr>
-      <w:r>
-        <w:t>These animals wander around, looking for food, and that’s it for now.</w:t>
-      </w:r>
-    </w:p>
-    <w:p>
-      <w:r>
-        <w:t xml:space="preserve">Classes: </w:t>
+          <w:numId w:val="2"/>
+        </w:numPr>
+      </w:pPr>
+      <w:r>
+        <w:t>That interface is placed into the header (class definition) file of the abstract factory</w:t>
+      </w:r>
+    </w:p>
+    <w:p>
+      <w:pPr>
+        <w:pStyle w:val="ListParagraph"/>
+        <w:numPr>
+          <w:ilvl w:val="1"/>
+          <w:numId w:val="2"/>
+        </w:numPr>
+      </w:pPr>
+      <w:r>
+        <w:t>NOTE: You DON’T put ANY of the specific classes here!</w:t>
+      </w:r>
+    </w:p>
+    <w:p>
+      <w:pPr>
+        <w:pStyle w:val="ListParagraph"/>
+        <w:numPr>
+          <w:ilvl w:val="1"/>
+          <w:numId w:val="2"/>
+        </w:numPr>
+      </w:pPr>
+      <w:r>
+        <w:t>ONLY the interface class</w:t>
       </w:r>
     </w:p>
     <w:p>
@@ -89,11 +111,19 @@
         <w:pStyle w:val="ListParagraph"/>
         <w:numPr>
           <w:ilvl w:val="0"/>
-          <w:numId w:val="1"/>
-        </w:numPr>
-      </w:pPr>
-      <w:r>
-        <w:t xml:space="preserve">Make a header file with JUST the class definition. </w:t>
+          <w:numId w:val="2"/>
+        </w:numPr>
+      </w:pPr>
+      <w:r>
+        <w:t>In the implementation file (the .</w:t>
+      </w:r>
+      <w:proofErr w:type="spellStart"/>
+      <w:r>
+        <w:t>cpp</w:t>
+      </w:r>
+      <w:proofErr w:type="spellEnd"/>
+      <w:r>
+        <w:t>) file:</w:t>
       </w:r>
     </w:p>
     <w:p>
@@ -101,14 +131,11 @@
         <w:pStyle w:val="ListParagraph"/>
         <w:numPr>
           <w:ilvl w:val="1"/>
-          <w:numId w:val="1"/>
-        </w:numPr>
-      </w:pPr>
-      <w:r>
-        <w:t>Make a “header guard” (#ifndef, #define, #endif or #pragma once)</w:t>
-      </w:r>
-      <w:r>
-        <w:tab/>
+          <w:numId w:val="2"/>
+        </w:numPr>
+      </w:pPr>
+      <w:r>
+        <w:t>Place the #includes of all the specific classes (.h) files</w:t>
       </w:r>
     </w:p>
     <w:p>
@@ -116,11 +143,31 @@
         <w:pStyle w:val="ListParagraph"/>
         <w:numPr>
           <w:ilvl w:val="1"/>
-          <w:numId w:val="1"/>
-        </w:numPr>
-      </w:pPr>
-      <w:r>
-        <w:t>DON’T include any code unless it’s “templated”</w:t>
+          <w:numId w:val="2"/>
+        </w:numPr>
+      </w:pPr>
+      <w:r>
+        <w:t>Make “factory method” that takes a general type (int, string, etc.)</w:t>
+      </w:r>
+    </w:p>
+    <w:p>
+      <w:pPr>
+        <w:pStyle w:val="ListParagraph"/>
+        <w:numPr>
+          <w:ilvl w:val="2"/>
+          <w:numId w:val="2"/>
+        </w:numPr>
+      </w:pPr>
+      <w:r>
+        <w:t xml:space="preserve">NEVER an </w:t>
+      </w:r>
+      <w:proofErr w:type="spellStart"/>
+      <w:r>
+        <w:t>enum</w:t>
+      </w:r>
+      <w:proofErr w:type="spellEnd"/>
+      <w:r>
+        <w:t xml:space="preserve"> or something like that (to not cause a rebuild)</w:t>
       </w:r>
     </w:p>
     <w:p>
@@ -128,21 +175,32 @@
         <w:pStyle w:val="ListParagraph"/>
         <w:numPr>
           <w:ilvl w:val="1"/>
-          <w:numId w:val="1"/>
-        </w:numPr>
-      </w:pPr>
-      <w:r>
-        <w:t xml:space="preserve">Usually the .h file is the same name as the class, but </w:t>
+          <w:numId w:val="2"/>
+        </w:numPr>
+      </w:pPr>
+      <w:r>
+        <w:t>Returns a pointer (or reference) to the specific class you want to make</w:t>
+      </w:r>
+    </w:p>
+    <w:p>
+      <w:pPr>
+        <w:pStyle w:val="ListParagraph"/>
+        <w:numPr>
+          <w:ilvl w:val="2"/>
+          <w:numId w:val="2"/>
+        </w:numPr>
+      </w:pPr>
+      <w:r>
+        <w:t xml:space="preserve">This can be a bunch of “if” statements, or a “switch” statement, or something sexier (google stack overflow for all the </w:t>
       </w:r>
       <w:r>
         <w:rPr>
-          <w:i/>
-          <w:iCs/>
+          <w:dstrike/>
         </w:rPr>
-        <w:t>it doesn’t have to be</w:t>
-      </w:r>
-      <w:r>
-        <w:t xml:space="preserve">. </w:t>
+        <w:t>stupid</w:t>
+      </w:r>
+      <w:r>
+        <w:t xml:space="preserve"> sexy ways to do this)</w:t>
       </w:r>
     </w:p>
     <w:p>
@@ -150,519 +208,9 @@
         <w:pStyle w:val="ListParagraph"/>
         <w:numPr>
           <w:ilvl w:val="0"/>
-          <w:numId w:val="1"/>
-        </w:numPr>
-      </w:pPr>
-      <w:r>
-        <w:t>All the “code” is in the “implementation” (i.e. one or more CPP files):</w:t>
-      </w:r>
-    </w:p>
-    <w:p>
-      <w:pPr>
-        <w:pStyle w:val="ListParagraph"/>
-        <w:numPr>
-          <w:ilvl w:val="1"/>
-          <w:numId w:val="1"/>
-        </w:numPr>
-      </w:pPr>
-      <w:r>
-        <w:t>You place a “scope” in front of the “methods”</w:t>
-      </w:r>
-    </w:p>
-    <w:p>
-      <w:pPr>
-        <w:pStyle w:val="ListParagraph"/>
-        <w:numPr>
-          <w:ilvl w:val="1"/>
-          <w:numId w:val="1"/>
-        </w:numPr>
-      </w:pPr>
-      <w:r>
-        <w:t xml:space="preserve">If it’s class cAnimal, then all the functions have cAnimal:: in front of them </w:t>
-      </w:r>
-    </w:p>
-    <w:p>
-      <w:pPr>
-        <w:pStyle w:val="ListParagraph"/>
-        <w:numPr>
-          <w:ilvl w:val="0"/>
-          <w:numId w:val="1"/>
-        </w:numPr>
-      </w:pPr>
-      <w:r>
-        <w:t>Default values:</w:t>
-      </w:r>
-    </w:p>
-    <w:p>
-      <w:pPr>
-        <w:pStyle w:val="ListParagraph"/>
-        <w:numPr>
-          <w:ilvl w:val="1"/>
-          <w:numId w:val="1"/>
-        </w:numPr>
-      </w:pPr>
-      <w:r>
-        <w:t>In pre 2003 C++, you could only initialize integers, because it’s at compile time.</w:t>
-      </w:r>
-    </w:p>
-    <w:p>
-      <w:pPr>
-        <w:pStyle w:val="ListParagraph"/>
-        <w:numPr>
-          <w:ilvl w:val="2"/>
-          <w:numId w:val="1"/>
-        </w:numPr>
-      </w:pPr>
-      <w:r>
-        <w:t>class cAnimal:</w:t>
-      </w:r>
-    </w:p>
-    <w:p>
-      <w:pPr>
-        <w:pStyle w:val="ListParagraph"/>
-        <w:numPr>
-          <w:ilvl w:val="3"/>
-          <w:numId w:val="1"/>
-        </w:numPr>
-      </w:pPr>
-      <w:r>
-        <w:t>int size = 3;</w:t>
-      </w:r>
-    </w:p>
-    <w:p>
-      <w:pPr>
-        <w:pStyle w:val="ListParagraph"/>
-        <w:numPr>
-          <w:ilvl w:val="2"/>
-          <w:numId w:val="1"/>
-        </w:numPr>
-      </w:pPr>
-      <w:r>
-        <w:t>any other type, it’s an error</w:t>
-      </w:r>
-    </w:p>
-    <w:p>
-      <w:pPr>
-        <w:pStyle w:val="ListParagraph"/>
-        <w:numPr>
-          <w:ilvl w:val="1"/>
-          <w:numId w:val="1"/>
-        </w:numPr>
-      </w:pPr>
-      <w:r>
-        <w:t xml:space="preserve">The </w:t>
-      </w:r>
-      <w:r>
-        <w:t>conventional</w:t>
-      </w:r>
-      <w:r>
-        <w:t xml:space="preserve"> way to </w:t>
-      </w:r>
-      <w:r>
-        <w:t>initialize</w:t>
-      </w:r>
-      <w:r>
-        <w:t xml:space="preserve"> default values in in the constructor.</w:t>
-      </w:r>
-    </w:p>
-    <w:p>
-      <w:pPr>
-        <w:pStyle w:val="ListParagraph"/>
-        <w:numPr>
-          <w:ilvl w:val="1"/>
-          <w:numId w:val="1"/>
-        </w:numPr>
-      </w:pPr>
-      <w:r>
-        <w:t xml:space="preserve">If you had many constructors, you might make a specific “init” method or something. </w:t>
-      </w:r>
-    </w:p>
-    <w:p>
-      <w:pPr>
-        <w:pStyle w:val="ListParagraph"/>
-        <w:numPr>
-          <w:ilvl w:val="1"/>
-          <w:numId w:val="1"/>
-        </w:numPr>
-      </w:pPr>
-    </w:p>
-    <w:p/>
-    <w:p>
-      <w:r>
-        <w:t xml:space="preserve">In C++, there are many types of inheritance: </w:t>
-      </w:r>
-    </w:p>
-    <w:p>
-      <w:pPr>
-        <w:pStyle w:val="ListParagraph"/>
-        <w:numPr>
-          <w:ilvl w:val="0"/>
-          <w:numId w:val="1"/>
-        </w:numPr>
-      </w:pPr>
-      <w:r>
-        <w:t>Non-virtual or virtual:</w:t>
-      </w:r>
-    </w:p>
-    <w:p>
-      <w:pPr>
-        <w:pStyle w:val="ListParagraph"/>
-        <w:numPr>
-          <w:ilvl w:val="1"/>
-          <w:numId w:val="1"/>
-        </w:numPr>
-      </w:pPr>
-      <w:r>
-        <w:t>Just code reuse and overriding</w:t>
-      </w:r>
-    </w:p>
-    <w:p>
-      <w:pPr>
-        <w:pStyle w:val="ListParagraph"/>
-        <w:numPr>
-          <w:ilvl w:val="1"/>
-          <w:numId w:val="1"/>
-        </w:numPr>
-      </w:pPr>
-      <w:r>
-        <w:t>Is it “polymorphism”</w:t>
-      </w:r>
-    </w:p>
-    <w:p>
-      <w:pPr>
-        <w:pStyle w:val="ListParagraph"/>
-        <w:numPr>
-          <w:ilvl w:val="0"/>
-          <w:numId w:val="1"/>
-        </w:numPr>
-      </w:pPr>
-      <w:r>
-        <w:t xml:space="preserve">Public, private, protected, and friend </w:t>
-      </w:r>
-    </w:p>
-    <w:p>
-      <w:pPr>
-        <w:pStyle w:val="ListParagraph"/>
-        <w:numPr>
-          <w:ilvl w:val="0"/>
-          <w:numId w:val="1"/>
-        </w:numPr>
-      </w:pPr>
-      <w:r>
-        <w:t>Without the keyword “virtual” in ANY place in the class:</w:t>
-      </w:r>
-    </w:p>
-    <w:p>
-      <w:pPr>
-        <w:pStyle w:val="ListParagraph"/>
-        <w:numPr>
-          <w:ilvl w:val="1"/>
-          <w:numId w:val="1"/>
-        </w:numPr>
-      </w:pPr>
-      <w:r>
-        <w:t xml:space="preserve">It will be set at COMPILE time to decide what functions are called. </w:t>
-      </w:r>
-    </w:p>
-    <w:p>
-      <w:pPr>
-        <w:pStyle w:val="ListParagraph"/>
-        <w:numPr>
-          <w:ilvl w:val="1"/>
-          <w:numId w:val="1"/>
-        </w:numPr>
-      </w:pPr>
-      <w:r>
-        <w:t xml:space="preserve">You can override this by casting it as the “derived” class or </w:t>
-      </w:r>
-      <w:r>
-        <w:t>whatever</w:t>
-      </w:r>
-    </w:p>
-    <w:p>
-      <w:r>
-        <w:t>NON-polymorphic: functions aren’t using “virtual”:</w:t>
-      </w:r>
-    </w:p>
-    <w:p>
-      <w:pPr>
-        <w:pStyle w:val="ListParagraph"/>
-        <w:numPr>
-          <w:ilvl w:val="0"/>
-          <w:numId w:val="1"/>
-        </w:numPr>
-      </w:pPr>
-      <w:r>
-        <w:t>Function is determined at compile time.</w:t>
-      </w:r>
-    </w:p>
-    <w:p>
-      <w:pPr>
-        <w:pStyle w:val="ListParagraph"/>
-        <w:numPr>
-          <w:ilvl w:val="0"/>
-          <w:numId w:val="1"/>
-        </w:numPr>
-      </w:pPr>
-      <w:r>
-        <w:t>Based on the type of object it is, NOT what you created:</w:t>
-      </w:r>
-    </w:p>
-    <w:p>
-      <w:pPr>
-        <w:pStyle w:val="ListParagraph"/>
-        <w:numPr>
-          <w:ilvl w:val="1"/>
-          <w:numId w:val="1"/>
-        </w:numPr>
-      </w:pPr>
-      <w:r>
-        <w:rPr>
-          <w:highlight w:val="yellow"/>
-        </w:rPr>
-        <w:t>cAnimal</w:t>
-      </w:r>
-      <w:r>
-        <w:t xml:space="preserve">* pX = new cRabbit(); </w:t>
-      </w:r>
-      <w:r>
-        <w:tab/>
-      </w:r>
-      <w:r>
-        <w:tab/>
-      </w:r>
-      <w:r>
-        <w:sym w:font="Wingdings" w:char="F0E0"/>
-      </w:r>
-      <w:r>
-        <w:t xml:space="preserve"> is an cAnimal</w:t>
-      </w:r>
-    </w:p>
-    <w:p>
-      <w:pPr>
-        <w:pStyle w:val="ListParagraph"/>
-        <w:numPr>
-          <w:ilvl w:val="1"/>
-          <w:numId w:val="1"/>
-        </w:numPr>
-      </w:pPr>
-      <w:r>
-        <w:t>cRabbit* pX = new cRabbit();</w:t>
-      </w:r>
-      <w:r>
-        <w:tab/>
-      </w:r>
-      <w:r>
-        <w:tab/>
-      </w:r>
-      <w:r>
-        <w:sym w:font="Wingdings" w:char="F0E0"/>
-      </w:r>
-      <w:r>
-        <w:t xml:space="preserve"> is a Rabbit</w:t>
-      </w:r>
-    </w:p>
-    <w:p>
-      <w:r>
-        <w:t>Polymorphic functions: i.e. there’s a “virtual” in front of the method:</w:t>
-      </w:r>
-    </w:p>
-    <w:p>
-      <w:pPr>
-        <w:pStyle w:val="ListParagraph"/>
-        <w:numPr>
-          <w:ilvl w:val="0"/>
-          <w:numId w:val="1"/>
-        </w:numPr>
-      </w:pPr>
-      <w:r>
-        <w:lastRenderedPageBreak/>
-        <w:t>Compiles the class with a v-table.</w:t>
-      </w:r>
-    </w:p>
-    <w:p>
-      <w:pPr>
-        <w:pStyle w:val="ListParagraph"/>
-        <w:numPr>
-          <w:ilvl w:val="0"/>
-          <w:numId w:val="1"/>
-        </w:numPr>
-      </w:pPr>
-      <w:r>
-        <w:t>At RUN-TIME will determine what method to call</w:t>
-      </w:r>
-    </w:p>
-    <w:p>
-      <w:pPr>
-        <w:pStyle w:val="ListParagraph"/>
-        <w:numPr>
-          <w:ilvl w:val="0"/>
-          <w:numId w:val="1"/>
-        </w:numPr>
-      </w:pPr>
-      <w:r>
-        <w:t xml:space="preserve">Based on the </w:t>
-      </w:r>
-      <w:r>
-        <w:t>what type you CREATE (instantiate) NOT the type the variable is</w:t>
-      </w:r>
-    </w:p>
-    <w:p>
-      <w:pPr>
-        <w:pStyle w:val="ListParagraph"/>
-        <w:numPr>
-          <w:ilvl w:val="1"/>
-          <w:numId w:val="1"/>
-        </w:numPr>
-      </w:pPr>
-      <w:r>
-        <w:t>cAnimal</w:t>
-      </w:r>
-      <w:r>
-        <w:t xml:space="preserve">* pX = new </w:t>
-      </w:r>
-      <w:r>
-        <w:rPr>
-          <w:highlight w:val="yellow"/>
-        </w:rPr>
-        <w:t>cRabbit</w:t>
-      </w:r>
-      <w:r>
-        <w:t xml:space="preserve">(); </w:t>
-      </w:r>
-      <w:r>
-        <w:tab/>
-      </w:r>
-      <w:r>
-        <w:tab/>
-      </w:r>
-      <w:r>
-        <w:sym w:font="Wingdings" w:char="F0E0"/>
-      </w:r>
-      <w:r>
-        <w:t xml:space="preserve"> is an </w:t>
-      </w:r>
-      <w:r>
-        <w:t>cRabbit</w:t>
-      </w:r>
-    </w:p>
-    <w:p>
-      <w:pPr>
-        <w:pStyle w:val="ListParagraph"/>
-        <w:numPr>
-          <w:ilvl w:val="1"/>
-          <w:numId w:val="1"/>
-        </w:numPr>
-      </w:pPr>
-      <w:r>
-        <w:t xml:space="preserve">cRabbit* pX = new </w:t>
-      </w:r>
-      <w:r>
-        <w:rPr>
-          <w:highlight w:val="yellow"/>
-        </w:rPr>
-        <w:t>cRabbit</w:t>
-      </w:r>
-      <w:r>
-        <w:t>();</w:t>
-      </w:r>
-      <w:r>
-        <w:tab/>
-      </w:r>
-      <w:r>
-        <w:tab/>
-      </w:r>
-      <w:r>
-        <w:sym w:font="Wingdings" w:char="F0E0"/>
-      </w:r>
-      <w:r>
-        <w:t xml:space="preserve"> is </w:t>
-      </w:r>
-      <w:r>
-        <w:t>also a</w:t>
-      </w:r>
-      <w:r>
-        <w:t xml:space="preserve"> Rabbit</w:t>
-      </w:r>
-    </w:p>
-    <w:p/>
-    <w:p>
-      <w:pPr>
-        <w:rPr>
-          <w:sz w:val="36"/>
-          <w:szCs w:val="36"/>
-        </w:rPr>
-      </w:pPr>
-      <w:r>
-        <w:rPr>
-          <w:sz w:val="36"/>
-          <w:szCs w:val="36"/>
-        </w:rPr>
-        <w:t xml:space="preserve">Warning: </w:t>
-      </w:r>
-    </w:p>
-    <w:p>
-      <w:pPr>
-        <w:pStyle w:val="ListParagraph"/>
-        <w:numPr>
-          <w:ilvl w:val="0"/>
-          <w:numId w:val="1"/>
-        </w:numPr>
-      </w:pPr>
-      <w:r>
-        <w:t>It’s strange to mix these up, like to use “virtual” in only SOME of the methods.</w:t>
-      </w:r>
-    </w:p>
-    <w:p>
-      <w:pPr>
-        <w:pStyle w:val="ListParagraph"/>
-        <w:numPr>
-          <w:ilvl w:val="0"/>
-          <w:numId w:val="1"/>
-        </w:numPr>
-      </w:pPr>
-      <w:r>
-        <w:t xml:space="preserve">Usually, you make ALL of them virtual. </w:t>
-      </w:r>
-    </w:p>
-    <w:p>
-      <w:pPr>
-        <w:pStyle w:val="ListParagraph"/>
-        <w:numPr>
-          <w:ilvl w:val="0"/>
-          <w:numId w:val="1"/>
-        </w:numPr>
-      </w:pPr>
-      <w:r>
-        <w:t xml:space="preserve">BUT you have to do this individually. </w:t>
-      </w:r>
-    </w:p>
-    <w:p>
-      <w:pPr>
-        <w:pStyle w:val="ListParagraph"/>
-        <w:numPr>
-          <w:ilvl w:val="0"/>
-          <w:numId w:val="1"/>
-        </w:numPr>
-      </w:pPr>
-      <w:r>
-        <w:t>You need to have a “virtual destructor” on all the classes in the inheritance chain</w:t>
-      </w:r>
-    </w:p>
-    <w:p>
-      <w:pPr>
-        <w:pStyle w:val="ListParagraph"/>
-        <w:numPr>
-          <w:ilvl w:val="1"/>
-          <w:numId w:val="1"/>
-        </w:numPr>
-      </w:pPr>
-      <w:r>
-        <w:t>Or you’ll get a memory leak</w:t>
-      </w:r>
-      <w:r>
-        <w:br/>
-      </w:r>
+          <w:numId w:val="2"/>
+        </w:numPr>
+      </w:pPr>
     </w:p>
     <w:sectPr>
       <w:pgSz w:w="12240" w:h="15840"/>
@@ -686,7 +234,7 @@
       <w:lvlText w:val=""/>
       <w:lvlJc w:val="left"/>
       <w:pPr>
-        <w:ind w:left="720" w:hanging="360"/>
+        <w:ind w:left="360" w:hanging="360"/>
       </w:pPr>
       <w:rPr>
         <w:rFonts w:ascii="Symbol" w:hAnsi="Symbol" w:hint="default"/>
@@ -698,7 +246,7 @@
       <w:lvlText w:val="o"/>
       <w:lvlJc w:val="left"/>
       <w:pPr>
-        <w:ind w:left="1440" w:hanging="360"/>
+        <w:ind w:left="1080" w:hanging="360"/>
       </w:pPr>
       <w:rPr>
         <w:rFonts w:ascii="Courier New" w:hAnsi="Courier New" w:cs="Courier New" w:hint="default"/>
@@ -710,7 +258,7 @@
       <w:lvlText w:val=""/>
       <w:lvlJc w:val="left"/>
       <w:pPr>
-        <w:ind w:left="2160" w:hanging="360"/>
+        <w:ind w:left="1800" w:hanging="360"/>
       </w:pPr>
       <w:rPr>
         <w:rFonts w:ascii="Wingdings" w:hAnsi="Wingdings" w:hint="default"/>
@@ -722,7 +270,7 @@
       <w:lvlText w:val=""/>
       <w:lvlJc w:val="left"/>
       <w:pPr>
-        <w:ind w:left="2880" w:hanging="360"/>
+        <w:ind w:left="2520" w:hanging="360"/>
       </w:pPr>
       <w:rPr>
         <w:rFonts w:ascii="Symbol" w:hAnsi="Symbol" w:hint="default"/>
@@ -734,7 +282,7 @@
       <w:lvlText w:val="o"/>
       <w:lvlJc w:val="left"/>
       <w:pPr>
-        <w:ind w:left="3600" w:hanging="360"/>
+        <w:ind w:left="3240" w:hanging="360"/>
       </w:pPr>
       <w:rPr>
         <w:rFonts w:ascii="Courier New" w:hAnsi="Courier New" w:cs="Courier New" w:hint="default"/>
@@ -746,7 +294,7 @@
       <w:lvlText w:val=""/>
       <w:lvlJc w:val="left"/>
       <w:pPr>
-        <w:ind w:left="4320" w:hanging="360"/>
+        <w:ind w:left="3960" w:hanging="360"/>
       </w:pPr>
       <w:rPr>
         <w:rFonts w:ascii="Wingdings" w:hAnsi="Wingdings" w:hint="default"/>
@@ -758,7 +306,7 @@
       <w:lvlText w:val=""/>
       <w:lvlJc w:val="left"/>
       <w:pPr>
-        <w:ind w:left="5040" w:hanging="360"/>
+        <w:ind w:left="4680" w:hanging="360"/>
       </w:pPr>
       <w:rPr>
         <w:rFonts w:ascii="Symbol" w:hAnsi="Symbol" w:hint="default"/>
@@ -770,7 +318,7 @@
       <w:lvlText w:val="o"/>
       <w:lvlJc w:val="left"/>
       <w:pPr>
-        <w:ind w:left="5760" w:hanging="360"/>
+        <w:ind w:left="5400" w:hanging="360"/>
       </w:pPr>
       <w:rPr>
         <w:rFonts w:ascii="Courier New" w:hAnsi="Courier New" w:cs="Courier New" w:hint="default"/>
@@ -782,15 +330,107 @@
       <w:lvlText w:val=""/>
       <w:lvlJc w:val="left"/>
       <w:pPr>
-        <w:ind w:left="6480" w:hanging="360"/>
+        <w:ind w:left="6120" w:hanging="360"/>
       </w:pPr>
       <w:rPr>
         <w:rFonts w:ascii="Wingdings" w:hAnsi="Wingdings" w:hint="default"/>
       </w:rPr>
     </w:lvl>
   </w:abstractNum>
+  <w:abstractNum w:abstractNumId="1" w15:restartNumberingAfterBreak="0">
+    <w:nsid w:val="60D8037A"/>
+    <w:multiLevelType w:val="hybridMultilevel"/>
+    <w:tmpl w:val="3392DAA6"/>
+    <w:lvl w:ilvl="0" w:tplc="1009000F">
+      <w:start w:val="1"/>
+      <w:numFmt w:val="decimal"/>
+      <w:lvlText w:val="%1."/>
+      <w:lvlJc w:val="left"/>
+      <w:pPr>
+        <w:ind w:left="720" w:hanging="360"/>
+      </w:pPr>
+      <w:rPr>
+        <w:rFonts w:hint="default"/>
+      </w:rPr>
+    </w:lvl>
+    <w:lvl w:ilvl="1" w:tplc="10090019">
+      <w:start w:val="1"/>
+      <w:numFmt w:val="lowerLetter"/>
+      <w:lvlText w:val="%2."/>
+      <w:lvlJc w:val="left"/>
+      <w:pPr>
+        <w:ind w:left="1440" w:hanging="360"/>
+      </w:pPr>
+    </w:lvl>
+    <w:lvl w:ilvl="2" w:tplc="1009001B">
+      <w:start w:val="1"/>
+      <w:numFmt w:val="lowerRoman"/>
+      <w:lvlText w:val="%3."/>
+      <w:lvlJc w:val="right"/>
+      <w:pPr>
+        <w:ind w:left="2160" w:hanging="180"/>
+      </w:pPr>
+    </w:lvl>
+    <w:lvl w:ilvl="3" w:tplc="1009000F" w:tentative="1">
+      <w:start w:val="1"/>
+      <w:numFmt w:val="decimal"/>
+      <w:lvlText w:val="%4."/>
+      <w:lvlJc w:val="left"/>
+      <w:pPr>
+        <w:ind w:left="2880" w:hanging="360"/>
+      </w:pPr>
+    </w:lvl>
+    <w:lvl w:ilvl="4" w:tplc="10090019" w:tentative="1">
+      <w:start w:val="1"/>
+      <w:numFmt w:val="lowerLetter"/>
+      <w:lvlText w:val="%5."/>
+      <w:lvlJc w:val="left"/>
+      <w:pPr>
+        <w:ind w:left="3600" w:hanging="360"/>
+      </w:pPr>
+    </w:lvl>
+    <w:lvl w:ilvl="5" w:tplc="1009001B" w:tentative="1">
+      <w:start w:val="1"/>
+      <w:numFmt w:val="lowerRoman"/>
+      <w:lvlText w:val="%6."/>
+      <w:lvlJc w:val="right"/>
+      <w:pPr>
+        <w:ind w:left="4320" w:hanging="180"/>
+      </w:pPr>
+    </w:lvl>
+    <w:lvl w:ilvl="6" w:tplc="1009000F" w:tentative="1">
+      <w:start w:val="1"/>
+      <w:numFmt w:val="decimal"/>
+      <w:lvlText w:val="%7."/>
+      <w:lvlJc w:val="left"/>
+      <w:pPr>
+        <w:ind w:left="5040" w:hanging="360"/>
+      </w:pPr>
+    </w:lvl>
+    <w:lvl w:ilvl="7" w:tplc="10090019" w:tentative="1">
+      <w:start w:val="1"/>
+      <w:numFmt w:val="lowerLetter"/>
+      <w:lvlText w:val="%8."/>
+      <w:lvlJc w:val="left"/>
+      <w:pPr>
+        <w:ind w:left="5760" w:hanging="360"/>
+      </w:pPr>
+    </w:lvl>
+    <w:lvl w:ilvl="8" w:tplc="1009001B" w:tentative="1">
+      <w:start w:val="1"/>
+      <w:numFmt w:val="lowerRoman"/>
+      <w:lvlText w:val="%9."/>
+      <w:lvlJc w:val="right"/>
+      <w:pPr>
+        <w:ind w:left="6480" w:hanging="180"/>
+      </w:pPr>
+    </w:lvl>
+  </w:abstractNum>
   <w:num w:numId="1" w16cid:durableId="1377965767">
     <w:abstractNumId w:val="0"/>
+  </w:num>
+  <w:num w:numId="2" w16cid:durableId="641620010">
+    <w:abstractNumId w:val="1"/>
   </w:num>
 </w:numbering>
 </file>

</xml_diff>